<commit_message>
added texts for section 4
</commit_message>
<xml_diff>
--- a/paper_sumo_conference_2019/Driver_simulationCoupling_SUMO2019_v1_DLR_20190214.docx
+++ b/paper_sumo_conference_2019/Driver_simulationCoupling_SUMO2019_v1_DLR_20190214.docx
@@ -1028,7 +1028,7 @@
           <v:shape id="_x0000_i1025" type="#_x0000_t75" style="width:390pt;height:231.6pt" o:ole="">
             <v:imagedata r:id="rId9" o:title="" cropbottom="15650f" cropright="18226f"/>
           </v:shape>
-          <o:OLEObject Type="Embed" ProgID="PowerPoint.Slide.12" ShapeID="_x0000_i1025" DrawAspect="Content" ObjectID="_1613314380" r:id="rId10"/>
+          <o:OLEObject Type="Embed" ProgID="PowerPoint.Slide.12" ShapeID="_x0000_i1025" DrawAspect="Content" ObjectID="_1613389710" r:id="rId10"/>
         </w:object>
       </w:r>
       <w:bookmarkEnd w:id="2"/>
@@ -1041,24 +1041,14 @@
       <w:r>
         <w:t xml:space="preserve">Figure </w:t>
       </w:r>
-      <w:r>
-        <w:fldChar w:fldCharType="begin"/>
-      </w:r>
-      <w:r>
-        <w:instrText xml:space="preserve"> SEQ Figure \* ARABIC </w:instrText>
-      </w:r>
-      <w:r>
-        <w:fldChar w:fldCharType="separate"/>
-      </w:r>
-      <w:r>
-        <w:rPr>
-          <w:noProof/>
-        </w:rPr>
-        <w:t>1</w:t>
-      </w:r>
-      <w:r>
-        <w:fldChar w:fldCharType="end"/>
-      </w:r>
+      <w:fldSimple w:instr=" SEQ Figure \* ARABIC ">
+        <w:r>
+          <w:rPr>
+            <w:noProof/>
+          </w:rPr>
+          <w:t>1</w:t>
+        </w:r>
+      </w:fldSimple>
       <w:bookmarkEnd w:id="3"/>
       <w:r>
         <w:t xml:space="preserve"> Overview of the fr</w:t>
@@ -1555,24 +1545,14 @@
       <w:r>
         <w:t xml:space="preserve">Figure </w:t>
       </w:r>
-      <w:r>
-        <w:fldChar w:fldCharType="begin"/>
-      </w:r>
-      <w:r>
-        <w:instrText xml:space="preserve"> SEQ Figure \* ARABIC </w:instrText>
-      </w:r>
-      <w:r>
-        <w:fldChar w:fldCharType="separate"/>
-      </w:r>
-      <w:r>
-        <w:rPr>
-          <w:noProof/>
-        </w:rPr>
-        <w:t>2</w:t>
-      </w:r>
-      <w:r>
-        <w:fldChar w:fldCharType="end"/>
-      </w:r>
+      <w:fldSimple w:instr=" SEQ Figure \* ARABIC ">
+        <w:r>
+          <w:rPr>
+            <w:noProof/>
+          </w:rPr>
+          <w:t>2</w:t>
+        </w:r>
+      </w:fldSimple>
       <w:bookmarkEnd w:id="4"/>
       <w:r>
         <w:t xml:space="preserve"> </w:t>
@@ -2405,24 +2385,14 @@
       <w:r>
         <w:t xml:space="preserve">Figure </w:t>
       </w:r>
-      <w:r>
-        <w:fldChar w:fldCharType="begin"/>
-      </w:r>
-      <w:r>
-        <w:instrText xml:space="preserve"> SEQ Figure \* ARABIC </w:instrText>
-      </w:r>
-      <w:r>
-        <w:fldChar w:fldCharType="separate"/>
-      </w:r>
-      <w:r>
-        <w:rPr>
-          <w:noProof/>
-        </w:rPr>
-        <w:t>3</w:t>
-      </w:r>
-      <w:r>
-        <w:fldChar w:fldCharType="end"/>
-      </w:r>
+      <w:fldSimple w:instr=" SEQ Figure \* ARABIC ">
+        <w:r>
+          <w:rPr>
+            <w:noProof/>
+          </w:rPr>
+          <w:t>3</w:t>
+        </w:r>
+      </w:fldSimple>
       <w:bookmarkEnd w:id="5"/>
       <w:r>
         <w:t xml:space="preserve"> </w:t>
@@ -2691,24 +2661,14 @@
       <w:r>
         <w:t xml:space="preserve">Figure </w:t>
       </w:r>
-      <w:r>
-        <w:fldChar w:fldCharType="begin"/>
-      </w:r>
-      <w:r>
-        <w:instrText xml:space="preserve"> SEQ Figure \* ARABIC </w:instrText>
-      </w:r>
-      <w:r>
-        <w:fldChar w:fldCharType="separate"/>
-      </w:r>
-      <w:r>
-        <w:rPr>
-          <w:noProof/>
-        </w:rPr>
-        <w:t>4</w:t>
-      </w:r>
-      <w:r>
-        <w:fldChar w:fldCharType="end"/>
-      </w:r>
+      <w:fldSimple w:instr=" SEQ Figure \* ARABIC ">
+        <w:r>
+          <w:rPr>
+            <w:noProof/>
+          </w:rPr>
+          <w:t>4</w:t>
+        </w:r>
+      </w:fldSimple>
       <w:bookmarkEnd w:id="7"/>
       <w:r>
         <w:t xml:space="preserve">  Simulated crowd movements </w:t>
@@ -2803,24 +2763,14 @@
       <w:r>
         <w:t xml:space="preserve">Figure </w:t>
       </w:r>
-      <w:r>
-        <w:fldChar w:fldCharType="begin"/>
-      </w:r>
-      <w:r>
-        <w:instrText xml:space="preserve"> SEQ Figure \* ARABIC </w:instrText>
-      </w:r>
-      <w:r>
-        <w:fldChar w:fldCharType="separate"/>
-      </w:r>
-      <w:r>
-        <w:rPr>
-          <w:noProof/>
-        </w:rPr>
-        <w:t>5</w:t>
-      </w:r>
-      <w:r>
-        <w:fldChar w:fldCharType="end"/>
-      </w:r>
+      <w:fldSimple w:instr=" SEQ Figure \* ARABIC ">
+        <w:r>
+          <w:rPr>
+            <w:noProof/>
+          </w:rPr>
+          <w:t>5</w:t>
+        </w:r>
+      </w:fldSimple>
       <w:bookmarkEnd w:id="8"/>
       <w:r>
         <w:t xml:space="preserve">  </w:t>
@@ -2838,37 +2788,25 @@
       <w:pPr>
         <w:pStyle w:val="Beschriftung"/>
       </w:pPr>
-      <w:bookmarkStart w:id="9" w:name="_GoBack"/>
-      <w:bookmarkEnd w:id="9"/>
     </w:p>
     <w:p>
       <w:pPr>
         <w:pStyle w:val="Beschriftung"/>
       </w:pPr>
-      <w:bookmarkStart w:id="10" w:name="_Ref2600609"/>
-      <w:commentRangeStart w:id="11"/>
+      <w:bookmarkStart w:id="9" w:name="_Ref2600609"/>
+      <w:commentRangeStart w:id="10"/>
       <w:r>
         <w:t xml:space="preserve">Figure </w:t>
       </w:r>
-      <w:r>
-        <w:fldChar w:fldCharType="begin"/>
-      </w:r>
-      <w:r>
-        <w:instrText xml:space="preserve"> SEQ Figure \* ARABIC </w:instrText>
-      </w:r>
-      <w:r>
-        <w:fldChar w:fldCharType="separate"/>
-      </w:r>
-      <w:r>
-        <w:rPr>
-          <w:noProof/>
-        </w:rPr>
-        <w:t>6</w:t>
-      </w:r>
-      <w:r>
-        <w:fldChar w:fldCharType="end"/>
-      </w:r>
-      <w:bookmarkEnd w:id="10"/>
+      <w:fldSimple w:instr=" SEQ Figure \* ARABIC ">
+        <w:r>
+          <w:rPr>
+            <w:noProof/>
+          </w:rPr>
+          <w:t>6</w:t>
+        </w:r>
+      </w:fldSimple>
+      <w:bookmarkEnd w:id="9"/>
       <w:r>
         <w:t xml:space="preserve">  Illustration of the trial simulation environment</w:t>
       </w:r>
@@ -2881,14 +2819,14 @@
       <w:r>
         <w:t>.</w:t>
       </w:r>
-      <w:commentRangeEnd w:id="11"/>
+      <w:commentRangeEnd w:id="10"/>
       <w:r>
         <w:rPr>
           <w:rStyle w:val="Kommentarzeichen"/>
           <w:b w:val="0"/>
           <w:bCs w:val="0"/>
         </w:rPr>
-        <w:commentReference w:id="11"/>
+        <w:commentReference w:id="10"/>
       </w:r>
     </w:p>
     <w:p>
@@ -3052,29 +2990,19 @@
       <w:pPr>
         <w:pStyle w:val="Beschriftung"/>
       </w:pPr>
-      <w:bookmarkStart w:id="12" w:name="_Ref2601174"/>
+      <w:bookmarkStart w:id="11" w:name="_Ref2601174"/>
       <w:r>
         <w:t xml:space="preserve">Figure </w:t>
       </w:r>
-      <w:r>
-        <w:fldChar w:fldCharType="begin"/>
-      </w:r>
-      <w:r>
-        <w:instrText xml:space="preserve"> SEQ Figure \* ARABIC </w:instrText>
-      </w:r>
-      <w:r>
-        <w:fldChar w:fldCharType="separate"/>
-      </w:r>
-      <w:r>
-        <w:rPr>
-          <w:noProof/>
-        </w:rPr>
-        <w:t>7</w:t>
-      </w:r>
-      <w:r>
-        <w:fldChar w:fldCharType="end"/>
-      </w:r>
-      <w:bookmarkEnd w:id="12"/>
+      <w:fldSimple w:instr=" SEQ Figure \* ARABIC ">
+        <w:r>
+          <w:rPr>
+            <w:noProof/>
+          </w:rPr>
+          <w:t>7</w:t>
+        </w:r>
+      </w:fldSimple>
+      <w:bookmarkEnd w:id="11"/>
       <w:r>
         <w:t xml:space="preserve"> Sequence diagram of the </w:t>
       </w:r>
@@ -3088,130 +3016,129 @@
     <w:p>
       <w:pPr>
         <w:pStyle w:val="Section"/>
-        <w:rPr>
-          <w:color w:val="0000FF"/>
-        </w:rPr>
-      </w:pPr>
-      <w:r>
-        <w:rPr>
-          <w:color w:val="0000FF"/>
-        </w:rPr>
+      </w:pPr>
+      <w:r>
         <w:t>Conclusion</w:t>
       </w:r>
       <w:r>
-        <w:rPr>
-          <w:color w:val="0000FF"/>
-        </w:rPr>
         <w:t xml:space="preserve"> and future work</w:t>
       </w:r>
       <w:r>
-        <w:rPr>
-          <w:color w:val="0000FF"/>
-        </w:rPr>
         <w:t xml:space="preserve"> [DLR, </w:t>
       </w:r>
       <w:r>
-        <w:rPr>
-          <w:color w:val="0000FF"/>
-        </w:rPr>
         <w:t>XVR, Thales,</w:t>
       </w:r>
       <w:r>
-        <w:rPr>
-          <w:color w:val="0000FF"/>
-        </w:rPr>
         <w:t xml:space="preserve"> </w:t>
       </w:r>
       <w:r>
-        <w:rPr>
-          <w:color w:val="0000FF"/>
-        </w:rPr>
         <w:t>TNO</w:t>
       </w:r>
       <w:r>
-        <w:rPr>
-          <w:color w:val="0000FF"/>
-        </w:rPr>
         <w:t>]</w:t>
       </w:r>
     </w:p>
     <w:p>
       <w:pPr>
         <w:pStyle w:val="Listenabsatz"/>
-        <w:numPr>
-          <w:ilvl w:val="0"/>
-          <w:numId w:val="32"/>
-        </w:numPr>
-      </w:pPr>
-      <w:r>
-        <w:t xml:space="preserve">Limitations of the </w:t>
-      </w:r>
-      <w:r>
-        <w:t>coupling</w:t>
+        <w:ind w:left="360" w:firstLine="0"/>
+      </w:pPr>
+      <w:r>
+        <w:t xml:space="preserve">The current main coupling work focuses on the </w:t>
+      </w:r>
+      <w:r>
+        <w:t xml:space="preserve">basic communication and data exchange </w:t>
+      </w:r>
+      <w:r>
+        <w:t>between XVR, SUMO and SE-Star</w:t>
+      </w:r>
+      <w:r>
+        <w:t xml:space="preserve"> and the visualization environment for trials and exercises.</w:t>
+      </w:r>
+      <w:r>
+        <w:t xml:space="preserve"> In the next phase, the required messages </w:t>
+      </w:r>
+      <w:r>
+        <w:t xml:space="preserve">for the coupled simulation </w:t>
+      </w:r>
+      <w:r>
+        <w:t xml:space="preserve">will be integrated into </w:t>
+      </w:r>
+      <w:proofErr w:type="spellStart"/>
+      <w:r>
+        <w:t>Driver+’s</w:t>
+      </w:r>
+      <w:proofErr w:type="spellEnd"/>
+      <w:r>
+        <w:t xml:space="preserve"> trial manager tool, so that users can use these three simulators for </w:t>
+      </w:r>
+      <w:r>
+        <w:t xml:space="preserve">setting up a common simulation </w:t>
+      </w:r>
+      <w:r>
+        <w:t>directly via the trial manager tool.</w:t>
+      </w:r>
+      <w:r>
+        <w:t xml:space="preserve"> </w:t>
+      </w:r>
+      <w:r>
+        <w:t>Moreover, t</w:t>
+      </w:r>
+      <w:r>
+        <w:t xml:space="preserve">he planned functions, indicated in grey in </w:t>
+      </w:r>
+      <w:r>
+        <w:fldChar w:fldCharType="begin"/>
+      </w:r>
+      <w:r>
+        <w:instrText xml:space="preserve"> REF _Ref2604188 \h </w:instrText>
+      </w:r>
+      <w:r>
+        <w:fldChar w:fldCharType="separate"/>
+      </w:r>
+      <w:r>
+        <w:t xml:space="preserve">Figure </w:t>
+      </w:r>
+      <w:r>
+        <w:rPr>
+          <w:noProof/>
+        </w:rPr>
+        <w:t>2</w:t>
+      </w:r>
+      <w:r>
+        <w:fldChar w:fldCharType="end"/>
+      </w:r>
+      <w:r>
+        <w:t xml:space="preserve"> will also be </w:t>
+      </w:r>
+      <w:r>
+        <w:t>implemented</w:t>
+      </w:r>
+      <w:r>
+        <w:t xml:space="preserve"> to make a common simulation environment </w:t>
+      </w:r>
+      <w:r>
+        <w:t>more completely</w:t>
+      </w:r>
+      <w:r>
+        <w:t>.</w:t>
+      </w:r>
+      <w:r>
+        <w:t xml:space="preserve"> More functions can also be developed according to the users’ needs.</w:t>
+      </w:r>
+      <w:bookmarkStart w:id="12" w:name="_GoBack"/>
+      <w:bookmarkEnd w:id="12"/>
+      <w:r>
+        <w:t xml:space="preserve"> </w:t>
       </w:r>
     </w:p>
     <w:p>
       <w:pPr>
-        <w:pStyle w:val="Listenabsatz"/>
-        <w:numPr>
-          <w:ilvl w:val="0"/>
-          <w:numId w:val="32"/>
-        </w:numPr>
-      </w:pPr>
-      <w:r>
-        <w:t>Trial manager tool</w:t>
-      </w:r>
-    </w:p>
-    <w:p>
-      <w:pPr>
-        <w:pStyle w:val="Listenabsatz"/>
-        <w:numPr>
-          <w:ilvl w:val="0"/>
-          <w:numId w:val="32"/>
-        </w:numPr>
-      </w:pPr>
-      <w:r>
-        <w:t>Route search/indication</w:t>
-      </w:r>
-    </w:p>
-    <w:p>
-      <w:pPr>
-        <w:pStyle w:val="Listenabsatz"/>
-        <w:numPr>
-          <w:ilvl w:val="0"/>
-          <w:numId w:val="32"/>
-        </w:numPr>
-      </w:pPr>
-      <w:r>
-        <w:t>Obstacles from XVR to SE-S</w:t>
-      </w:r>
-      <w:r>
-        <w:t>tar</w:t>
-      </w:r>
-    </w:p>
-    <w:p>
-      <w:pPr>
-        <w:pStyle w:val="Listenabsatz"/>
-        <w:numPr>
-          <w:ilvl w:val="0"/>
-          <w:numId w:val="32"/>
-        </w:numPr>
-      </w:pPr>
-      <w:r>
-        <w:t>Future Work</w:t>
-      </w:r>
-    </w:p>
-    <w:p>
+        <w:pStyle w:val="Section"/>
+      </w:pPr>
       <w:r>
         <w:lastRenderedPageBreak/>
-        <w:t xml:space="preserve">Integrate the messages in to the trial manager tool </w:t>
-      </w:r>
-    </w:p>
-    <w:p>
-      <w:pPr>
-        <w:pStyle w:val="Section"/>
-      </w:pPr>
-      <w:r>
         <w:t>Acknowledgements</w:t>
       </w:r>
     </w:p>
@@ -3680,7 +3607,7 @@
 
 <file path=word/comments.xml><?xml version="1.0" encoding="utf-8"?>
 <w:comments xmlns:wpc="http://schemas.microsoft.com/office/word/2010/wordprocessingCanvas" xmlns:mc="http://schemas.openxmlformats.org/markup-compatibility/2006" xmlns:o="urn:schemas-microsoft-com:office:office" xmlns:r="http://schemas.openxmlformats.org/officeDocument/2006/relationships" xmlns:m="http://schemas.openxmlformats.org/officeDocument/2006/math" xmlns:v="urn:schemas-microsoft-com:vml" xmlns:wp14="http://schemas.microsoft.com/office/word/2010/wordprocessingDrawing" xmlns:wp="http://schemas.openxmlformats.org/drawingml/2006/wordprocessingDrawing" xmlns:w10="urn:schemas-microsoft-com:office:word" xmlns:w="http://schemas.openxmlformats.org/wordprocessingml/2006/main" xmlns:w14="http://schemas.microsoft.com/office/word/2010/wordml" xmlns:wpg="http://schemas.microsoft.com/office/word/2010/wordprocessingGroup" xmlns:wpi="http://schemas.microsoft.com/office/word/2010/wordprocessingInk" xmlns:wne="http://schemas.microsoft.com/office/word/2006/wordml" xmlns:wps="http://schemas.microsoft.com/office/word/2010/wordprocessingShape" mc:Ignorable="w14 wp14">
-  <w:comment w:id="11" w:author="Autor" w:initials="A">
+  <w:comment w:id="10" w:author="Autor" w:initials="A">
     <w:p>
       <w:pPr>
         <w:pStyle w:val="Kommentartext"/>
@@ -10353,7 +10280,7 @@
 </file>
 
 <file path=customXml/itemProps1.xml><?xml version="1.0" encoding="utf-8"?>
-<ds:datastoreItem xmlns:ds="http://schemas.openxmlformats.org/officeDocument/2006/customXml" ds:itemID="{F181C9E9-6DDC-43D1-B54A-28B7EE3FBF65}">
+<ds:datastoreItem xmlns:ds="http://schemas.openxmlformats.org/officeDocument/2006/customXml" ds:itemID="{8C636A30-D537-42E1-9B32-359FF2EE7147}">
   <ds:schemaRefs>
     <ds:schemaRef ds:uri="http://schemas.openxmlformats.org/officeDocument/2006/bibliography"/>
   </ds:schemaRefs>

</xml_diff>